<commit_message>
removed all old divs and fonts in server_ohne_php.html
</commit_message>
<xml_diff>
--- a/AnmerkungenAusTuebingen.docx
+++ b/AnmerkungenAusTuebingen.docx
@@ -24,31 +24,7 @@
         </w:numPr>
       </w:pPr>
       <w:r>
-        <w:t xml:space="preserve">Wechsel von </w:t>
-      </w:r>
-      <w:proofErr w:type="spellStart"/>
-      <w:r>
-        <w:t>gefloateden</w:t>
-      </w:r>
-      <w:proofErr w:type="spellEnd"/>
-      <w:r>
-        <w:t xml:space="preserve"> Elementen zu </w:t>
-      </w:r>
-      <w:proofErr w:type="spellStart"/>
-      <w:r>
-        <w:t>felx</w:t>
-      </w:r>
-      <w:proofErr w:type="spellEnd"/>
-      <w:r>
-        <w:t>-box (</w:t>
-      </w:r>
-      <w:proofErr w:type="spellStart"/>
-      <w:r>
-        <w:t>grird</w:t>
-      </w:r>
-      <w:proofErr w:type="spellEnd"/>
-      <w:r>
-        <w:t>)</w:t>
+        <w:t>Wechsel von gefloateden Elementen zu felx-box (grird)</w:t>
       </w:r>
     </w:p>
     <w:p>
@@ -60,39 +36,7 @@
         </w:numPr>
       </w:pPr>
       <w:r>
-        <w:t xml:space="preserve">Anpassung der </w:t>
-      </w:r>
-      <w:proofErr w:type="spellStart"/>
-      <w:r>
-        <w:t>reflex.min</w:t>
-      </w:r>
-      <w:proofErr w:type="spellEnd"/>
-      <w:r>
-        <w:t>: auskommentieren von box-</w:t>
-      </w:r>
-      <w:proofErr w:type="spellStart"/>
-      <w:r>
-        <w:t>sizing</w:t>
-      </w:r>
-      <w:proofErr w:type="spellEnd"/>
-      <w:r>
-        <w:t xml:space="preserve">, da das den </w:t>
-      </w:r>
-      <w:proofErr w:type="spellStart"/>
-      <w:r>
-        <w:t>percentage</w:t>
-      </w:r>
-      <w:proofErr w:type="spellEnd"/>
-      <w:r>
-        <w:t xml:space="preserve"> </w:t>
-      </w:r>
-      <w:proofErr w:type="spellStart"/>
-      <w:r>
-        <w:t>circle</w:t>
-      </w:r>
-      <w:proofErr w:type="spellEnd"/>
-      <w:r>
-        <w:t xml:space="preserve"> zerstört.</w:t>
+        <w:t>Anpassung der reflex.min: auskommentieren von box-sizing, da das den percentage circle zerstört.</w:t>
       </w:r>
       <w:r>
         <w:rPr>
@@ -143,26 +87,10 @@
         </w:drawing>
       </w:r>
       <w:r>
-        <w:t xml:space="preserve"> Dies scheint ein </w:t>
-      </w:r>
-      <w:proofErr w:type="spellStart"/>
-      <w:r>
-        <w:t>inherit</w:t>
-      </w:r>
-      <w:proofErr w:type="spellEnd"/>
-      <w:r>
-        <w:t xml:space="preserve"> Problem zu sein – nach einer anderen Lösungsmöglichkeit suchen!!</w:t>
-      </w:r>
-      <w:r>
-        <w:t xml:space="preserve"> Folge: </w:t>
-      </w:r>
-      <w:proofErr w:type="spellStart"/>
-      <w:r>
-        <w:t>refelx.min</w:t>
-      </w:r>
-      <w:proofErr w:type="spellEnd"/>
-      <w:r>
-        <w:t xml:space="preserve"> ist nicht mehr original. Das muss vermerkt werden.</w:t>
+        <w:t xml:space="preserve"> Dies scheint ein inherit Problem zu sein – nach einer anderen Lösungsmöglichkeit suchen!!</w:t>
+      </w:r>
+      <w:r>
+        <w:t xml:space="preserve"> Folge: refelx.min ist nicht mehr original. Das muss vermerkt werden.</w:t>
       </w:r>
     </w:p>
     <w:p>
@@ -174,15 +102,7 @@
         </w:numPr>
       </w:pPr>
       <w:r>
-        <w:t xml:space="preserve">Meinestyles.css nach Praktikum bei </w:t>
-      </w:r>
-      <w:proofErr w:type="spellStart"/>
-      <w:r>
-        <w:t>nemo</w:t>
-      </w:r>
-      <w:proofErr w:type="spellEnd"/>
-      <w:r>
-        <w:t xml:space="preserve"> überarbeitungsbedürftig. Wird zukünftig ersetzt durch</w:t>
+        <w:t>Meinestyles.css nach Praktikum bei nemo überarbeitungsbedürftig. Wird zukünftig ersetzt durch</w:t>
       </w:r>
       <w:r>
         <w:t xml:space="preserve"> </w:t>
@@ -203,23 +123,7 @@
         </w:numPr>
       </w:pPr>
       <w:r>
-        <w:t xml:space="preserve">Aus Kompatibilitätsgründen in Zukunft keine Google Fonts mehr – Helvetica oder Verdana sollten ein ähnliches Ergebnis erzielen – </w:t>
-      </w:r>
-      <w:proofErr w:type="spellStart"/>
-      <w:r>
-        <w:t>keep</w:t>
-      </w:r>
-      <w:proofErr w:type="spellEnd"/>
-      <w:r>
-        <w:t xml:space="preserve"> </w:t>
-      </w:r>
-      <w:proofErr w:type="spellStart"/>
-      <w:r>
-        <w:t>it</w:t>
-      </w:r>
-      <w:proofErr w:type="spellEnd"/>
-      <w:r>
-        <w:t xml:space="preserve"> simple!</w:t>
+        <w:t>Aus Kompatibilitätsgründen in Zukunft keine Google Fonts mehr – Helvetica oder Verdana sollten ein ähnliches Ergebnis erzielen – keep it simple!</w:t>
       </w:r>
     </w:p>
     <w:p>
@@ -231,21 +135,46 @@
         </w:numPr>
       </w:pPr>
       <w:r>
-        <w:t xml:space="preserve">Grid Klassen mit Angaben, wie </w:t>
-      </w:r>
-      <w:proofErr w:type="spellStart"/>
-      <w:r>
-        <w:t>xs</w:t>
-      </w:r>
-      <w:proofErr w:type="spellEnd"/>
-      <w:r>
-        <w:t xml:space="preserve"> usw. versehen um Kompatibilität auf diversen Monitoren zu gewährleisten</w:t>
+        <w:t>Grid Klassen mit Angaben, wie xs usw. versehen um Kompatibilität auf diversen Monitoren zu gewährleisten.</w:t>
+      </w:r>
+    </w:p>
+    <w:p>
+      <w:pPr>
+        <w:pStyle w:val="Listenabsatz"/>
+        <w:numPr>
+          <w:ilvl w:val="0"/>
+          <w:numId w:val="1"/>
+        </w:numPr>
+      </w:pPr>
+      <w:r>
+        <w:t>Reflex grid in integrated frameworks and projects einfügen. Lizenz?!</w:t>
+      </w:r>
+    </w:p>
+    <w:p>
+      <w:pPr>
+        <w:pStyle w:val="Listenabsatz"/>
+        <w:numPr>
+          <w:ilvl w:val="0"/>
+          <w:numId w:val="1"/>
+        </w:numPr>
+      </w:pPr>
+      <w:r>
+        <w:t>Favicon in Wurzelverzeichnis verschoben</w:t>
+      </w:r>
+    </w:p>
+    <w:p>
+      <w:pPr>
+        <w:pStyle w:val="Listenabsatz"/>
+        <w:numPr>
+          <w:ilvl w:val="0"/>
+          <w:numId w:val="1"/>
+        </w:numPr>
+      </w:pPr>
+      <w:r>
+        <w:t>Favicon ist kaputt. Einfach neu generieren in 32x32</w:t>
       </w:r>
       <w:bookmarkStart w:id="0" w:name="_GoBack"/>
       <w:bookmarkEnd w:id="0"/>
-      <w:r>
-        <w:t>.</w:t>
-      </w:r>
     </w:p>
     <w:sectPr>
       <w:pgSz w:w="11906" w:h="16838"/>

</xml_diff>

<commit_message>
added new favicon, server and index corrected
</commit_message>
<xml_diff>
--- a/AnmerkungenAusTuebingen.docx
+++ b/AnmerkungenAusTuebingen.docx
@@ -24,7 +24,31 @@
         </w:numPr>
       </w:pPr>
       <w:r>
-        <w:t>Wechsel von gefloateden Elementen zu felx-box (grird)</w:t>
+        <w:t xml:space="preserve">Wechsel von </w:t>
+      </w:r>
+      <w:proofErr w:type="spellStart"/>
+      <w:r>
+        <w:t>gefloateden</w:t>
+      </w:r>
+      <w:proofErr w:type="spellEnd"/>
+      <w:r>
+        <w:t xml:space="preserve"> Elementen zu </w:t>
+      </w:r>
+      <w:proofErr w:type="spellStart"/>
+      <w:r>
+        <w:t>felx</w:t>
+      </w:r>
+      <w:proofErr w:type="spellEnd"/>
+      <w:r>
+        <w:t>-box (</w:t>
+      </w:r>
+      <w:proofErr w:type="spellStart"/>
+      <w:r>
+        <w:t>grird</w:t>
+      </w:r>
+      <w:proofErr w:type="spellEnd"/>
+      <w:r>
+        <w:t>)</w:t>
       </w:r>
     </w:p>
     <w:p>
@@ -36,7 +60,39 @@
         </w:numPr>
       </w:pPr>
       <w:r>
-        <w:t>Anpassung der reflex.min: auskommentieren von box-sizing, da das den percentage circle zerstört.</w:t>
+        <w:t xml:space="preserve">Anpassung der </w:t>
+      </w:r>
+      <w:proofErr w:type="spellStart"/>
+      <w:r>
+        <w:t>reflex.min</w:t>
+      </w:r>
+      <w:proofErr w:type="spellEnd"/>
+      <w:r>
+        <w:t>: auskommentieren von box-</w:t>
+      </w:r>
+      <w:proofErr w:type="spellStart"/>
+      <w:r>
+        <w:t>sizing</w:t>
+      </w:r>
+      <w:proofErr w:type="spellEnd"/>
+      <w:r>
+        <w:t xml:space="preserve">, da das den </w:t>
+      </w:r>
+      <w:proofErr w:type="spellStart"/>
+      <w:r>
+        <w:t>percentage</w:t>
+      </w:r>
+      <w:proofErr w:type="spellEnd"/>
+      <w:r>
+        <w:t xml:space="preserve"> </w:t>
+      </w:r>
+      <w:proofErr w:type="spellStart"/>
+      <w:r>
+        <w:t>circle</w:t>
+      </w:r>
+      <w:proofErr w:type="spellEnd"/>
+      <w:r>
+        <w:t xml:space="preserve"> zerstört.</w:t>
       </w:r>
       <w:r>
         <w:rPr>
@@ -66,7 +122,7 @@
                     <pic:cNvPicPr/>
                   </pic:nvPicPr>
                   <pic:blipFill>
-                    <a:blip r:embed="rId5"/>
+                    <a:blip r:embed="rId7"/>
                     <a:stretch>
                       <a:fillRect/>
                     </a:stretch>
@@ -87,10 +143,26 @@
         </w:drawing>
       </w:r>
       <w:r>
-        <w:t xml:space="preserve"> Dies scheint ein inherit Problem zu sein – nach einer anderen Lösungsmöglichkeit suchen!!</w:t>
-      </w:r>
-      <w:r>
-        <w:t xml:space="preserve"> Folge: refelx.min ist nicht mehr original. Das muss vermerkt werden.</w:t>
+        <w:t xml:space="preserve"> Dies scheint ein </w:t>
+      </w:r>
+      <w:proofErr w:type="spellStart"/>
+      <w:r>
+        <w:t>inherit</w:t>
+      </w:r>
+      <w:proofErr w:type="spellEnd"/>
+      <w:r>
+        <w:t xml:space="preserve"> Problem zu sein – nach einer anderen Lösungsmöglichkeit suchen!!</w:t>
+      </w:r>
+      <w:r>
+        <w:t xml:space="preserve"> Folge: </w:t>
+      </w:r>
+      <w:proofErr w:type="spellStart"/>
+      <w:r>
+        <w:t>refelx.min</w:t>
+      </w:r>
+      <w:proofErr w:type="spellEnd"/>
+      <w:r>
+        <w:t xml:space="preserve"> ist nicht mehr original. Das muss vermerkt werden.</w:t>
       </w:r>
     </w:p>
     <w:p>
@@ -102,7 +174,15 @@
         </w:numPr>
       </w:pPr>
       <w:r>
-        <w:t>Meinestyles.css nach Praktikum bei nemo überarbeitungsbedürftig. Wird zukünftig ersetzt durch</w:t>
+        <w:t xml:space="preserve">Meinestyles.css nach Praktikum bei </w:t>
+      </w:r>
+      <w:proofErr w:type="spellStart"/>
+      <w:r>
+        <w:t>nemo</w:t>
+      </w:r>
+      <w:proofErr w:type="spellEnd"/>
+      <w:r>
+        <w:t xml:space="preserve"> überarbeitungsbedürftig. Wird zukünftig ersetzt durch</w:t>
       </w:r>
       <w:r>
         <w:t xml:space="preserve"> </w:t>
@@ -123,7 +203,23 @@
         </w:numPr>
       </w:pPr>
       <w:r>
-        <w:t>Aus Kompatibilitätsgründen in Zukunft keine Google Fonts mehr – Helvetica oder Verdana sollten ein ähnliches Ergebnis erzielen – keep it simple!</w:t>
+        <w:t xml:space="preserve">Aus Kompatibilitätsgründen in Zukunft keine Google Fonts mehr –Verdana sollten ein ähnliches Ergebnis erzielen – </w:t>
+      </w:r>
+      <w:proofErr w:type="spellStart"/>
+      <w:r>
+        <w:t>keep</w:t>
+      </w:r>
+      <w:proofErr w:type="spellEnd"/>
+      <w:r>
+        <w:t xml:space="preserve"> </w:t>
+      </w:r>
+      <w:proofErr w:type="spellStart"/>
+      <w:r>
+        <w:t>it</w:t>
+      </w:r>
+      <w:proofErr w:type="spellEnd"/>
+      <w:r>
+        <w:t xml:space="preserve"> simple!</w:t>
       </w:r>
     </w:p>
     <w:p>
@@ -135,7 +231,15 @@
         </w:numPr>
       </w:pPr>
       <w:r>
-        <w:t>Grid Klassen mit Angaben, wie xs usw. versehen um Kompatibilität auf diversen Monitoren zu gewährleisten.</w:t>
+        <w:t xml:space="preserve">Grid Klassen mit Angaben, wie </w:t>
+      </w:r>
+      <w:proofErr w:type="spellStart"/>
+      <w:r>
+        <w:t>xs</w:t>
+      </w:r>
+      <w:proofErr w:type="spellEnd"/>
+      <w:r>
+        <w:t xml:space="preserve"> usw. versehen um Kompatibilität auf diversen Monitoren zu gewährleisten.</w:t>
       </w:r>
     </w:p>
     <w:p>
@@ -147,7 +251,47 @@
         </w:numPr>
       </w:pPr>
       <w:r>
-        <w:t>Reflex grid in integrated frameworks and projects einfügen. Lizenz?!</w:t>
+        <w:t xml:space="preserve">Reflex </w:t>
+      </w:r>
+      <w:proofErr w:type="spellStart"/>
+      <w:r>
+        <w:t>grid</w:t>
+      </w:r>
+      <w:proofErr w:type="spellEnd"/>
+      <w:r>
+        <w:t xml:space="preserve"> in </w:t>
+      </w:r>
+      <w:proofErr w:type="spellStart"/>
+      <w:r>
+        <w:t>integrated</w:t>
+      </w:r>
+      <w:proofErr w:type="spellEnd"/>
+      <w:r>
+        <w:t xml:space="preserve"> </w:t>
+      </w:r>
+      <w:proofErr w:type="spellStart"/>
+      <w:r>
+        <w:t>frameworks</w:t>
+      </w:r>
+      <w:proofErr w:type="spellEnd"/>
+      <w:r>
+        <w:t xml:space="preserve"> </w:t>
+      </w:r>
+      <w:proofErr w:type="spellStart"/>
+      <w:r>
+        <w:t>and</w:t>
+      </w:r>
+      <w:proofErr w:type="spellEnd"/>
+      <w:r>
+        <w:t xml:space="preserve"> </w:t>
+      </w:r>
+      <w:proofErr w:type="spellStart"/>
+      <w:r>
+        <w:t>projects</w:t>
+      </w:r>
+      <w:proofErr w:type="spellEnd"/>
+      <w:r>
+        <w:t xml:space="preserve"> einfügen. Lizenz?!</w:t>
       </w:r>
     </w:p>
     <w:p>
@@ -172,11 +316,195 @@
       </w:pPr>
       <w:r>
         <w:t>Favicon ist kaputt. Einfach neu generieren in 32x32</w:t>
+      </w:r>
+    </w:p>
+    <w:p>
+      <w:pPr>
+        <w:pStyle w:val="Listenabsatz"/>
+        <w:numPr>
+          <w:ilvl w:val="0"/>
+          <w:numId w:val="1"/>
+        </w:numPr>
+      </w:pPr>
+      <w:r>
+        <w:t xml:space="preserve">E-Mail für Benachrichtigung muss in einer </w:t>
+      </w:r>
+      <w:proofErr w:type="spellStart"/>
+      <w:r>
+        <w:t>Config</w:t>
+      </w:r>
+      <w:proofErr w:type="spellEnd"/>
+      <w:r>
+        <w:t xml:space="preserve"> geändert werden können, allgemein muss die gesamte Funktion erst einmal implementiert werden</w:t>
+      </w:r>
+    </w:p>
+    <w:p>
+      <w:pPr>
+        <w:pStyle w:val="Listenabsatz"/>
+        <w:numPr>
+          <w:ilvl w:val="0"/>
+          <w:numId w:val="1"/>
+        </w:numPr>
+      </w:pPr>
+      <w:proofErr w:type="spellStart"/>
+      <w:r>
+        <w:t>Index.php</w:t>
+      </w:r>
+      <w:proofErr w:type="spellEnd"/>
+      <w:r>
+        <w:t xml:space="preserve"> muss umbenannt</w:t>
       </w:r>
       <w:bookmarkStart w:id="0" w:name="_GoBack"/>
       <w:bookmarkEnd w:id="0"/>
+      <w:r>
+        <w:t xml:space="preserve"> werden. Zwei </w:t>
+      </w:r>
+      <w:proofErr w:type="spellStart"/>
+      <w:r>
+        <w:t>index</w:t>
+      </w:r>
+      <w:proofErr w:type="spellEnd"/>
+      <w:r>
+        <w:t xml:space="preserve"> Dateien in einem Ordner gehen einfach nicht</w:t>
+      </w:r>
+    </w:p>
+    <w:p>
+      <w:r>
+        <w:br w:type="page"/>
+      </w:r>
+    </w:p>
+    <w:p>
+      <w:pPr>
+        <w:rPr>
+          <w:u w:val="single"/>
+        </w:rPr>
+      </w:pPr>
+      <w:r>
+        <w:rPr>
+          <w:u w:val="single"/>
+        </w:rPr>
+        <w:lastRenderedPageBreak/>
+        <w:t>Welche Aktionen sollen/können mit dem Webinterface umgesetzt werden?</w:t>
+      </w:r>
+    </w:p>
+    <w:p>
+      <w:pPr>
+        <w:pStyle w:val="Listenabsatz"/>
+        <w:numPr>
+          <w:ilvl w:val="0"/>
+          <w:numId w:val="2"/>
+        </w:numPr>
+      </w:pPr>
+      <w:r>
+        <w:t>Herunterfahren</w:t>
+      </w:r>
+    </w:p>
+    <w:p>
+      <w:pPr>
+        <w:pStyle w:val="Listenabsatz"/>
+        <w:numPr>
+          <w:ilvl w:val="0"/>
+          <w:numId w:val="2"/>
+        </w:numPr>
+      </w:pPr>
+      <w:r>
+        <w:t>Neustarten</w:t>
+      </w:r>
+    </w:p>
+    <w:p>
+      <w:pPr>
+        <w:pStyle w:val="Listenabsatz"/>
+        <w:numPr>
+          <w:ilvl w:val="0"/>
+          <w:numId w:val="2"/>
+        </w:numPr>
+      </w:pPr>
+      <w:r>
+        <w:t>(Aktualisieren)</w:t>
+      </w:r>
+    </w:p>
+    <w:p>
+      <w:pPr>
+        <w:pStyle w:val="Listenabsatz"/>
+        <w:numPr>
+          <w:ilvl w:val="0"/>
+          <w:numId w:val="2"/>
+        </w:numPr>
+      </w:pPr>
+      <w:r>
+        <w:t>Dateisystem prüfen</w:t>
+      </w:r>
+    </w:p>
+    <w:p>
+      <w:pPr>
+        <w:pStyle w:val="Listenabsatz"/>
+        <w:numPr>
+          <w:ilvl w:val="0"/>
+          <w:numId w:val="2"/>
+        </w:numPr>
+      </w:pPr>
+      <w:r>
+        <w:t>Festplatten prüfen (kurzer S.M.A.R.T. Selbsttest)</w:t>
+      </w:r>
+    </w:p>
+    <w:p>
+      <w:pPr>
+        <w:pStyle w:val="Listenabsatz"/>
+        <w:numPr>
+          <w:ilvl w:val="0"/>
+          <w:numId w:val="2"/>
+        </w:numPr>
+      </w:pPr>
+      <w:r>
+        <w:t>Passworteingabe zur Legitimation</w:t>
+      </w:r>
+    </w:p>
+    <w:p>
+      <w:pPr>
+        <w:pStyle w:val="Listenabsatz"/>
+        <w:numPr>
+          <w:ilvl w:val="0"/>
+          <w:numId w:val="2"/>
+        </w:numPr>
+      </w:pPr>
+      <w:r>
+        <w:t>Festplatte tauschen</w:t>
+      </w:r>
+    </w:p>
+    <w:p>
+      <w:pPr>
+        <w:pStyle w:val="Listenabsatz"/>
+        <w:numPr>
+          <w:ilvl w:val="0"/>
+          <w:numId w:val="2"/>
+        </w:numPr>
+      </w:pPr>
+      <w:r>
+        <w:t>Speicherplatz erweitern</w:t>
+      </w:r>
+    </w:p>
+    <w:p>
+      <w:pPr>
+        <w:pStyle w:val="Listenabsatz"/>
+        <w:numPr>
+          <w:ilvl w:val="0"/>
+          <w:numId w:val="2"/>
+        </w:numPr>
+      </w:pPr>
+      <w:r>
+        <w:t>Toll wäre eine Ansicht mit allen Datenträgern, ihrer Speicherkapazität und Partitionen</w:t>
+      </w:r>
+      <w:r>
+        <w:t xml:space="preserve"> -&gt; Dann wäre es möglich, Datenträger direkt „richtig“ zu formatieren und der Festplattentausch würde praktischerweise visualisiert werden.</w:t>
+      </w:r>
     </w:p>
     <w:sectPr>
+      <w:headerReference w:type="even" r:id="rId8"/>
+      <w:headerReference w:type="default" r:id="rId9"/>
+      <w:footerReference w:type="even" r:id="rId10"/>
+      <w:footerReference w:type="default" r:id="rId11"/>
+      <w:headerReference w:type="first" r:id="rId12"/>
+      <w:footerReference w:type="first" r:id="rId13"/>
       <w:pgSz w:w="11906" w:h="16838"/>
       <w:pgMar w:top="1417" w:right="1417" w:bottom="1134" w:left="1417" w:header="708" w:footer="708" w:gutter="0"/>
       <w:cols w:space="708"/>
@@ -186,6 +514,116 @@
 </w:document>
 </file>
 
+<file path=word/endnotes.xml><?xml version="1.0" encoding="utf-8"?>
+<w:endnotes xmlns:wpc="http://schemas.microsoft.com/office/word/2010/wordprocessingCanvas" xmlns:cx="http://schemas.microsoft.com/office/drawing/2014/chartex" xmlns:cx1="http://schemas.microsoft.com/office/drawing/2015/9/8/chartex" xmlns:cx2="http://schemas.microsoft.com/office/drawing/2015/10/21/chartex" xmlns:cx3="http://schemas.microsoft.com/office/drawing/2016/5/9/chartex" xmlns:cx4="http://schemas.microsoft.com/office/drawing/2016/5/10/chartex" xmlns:cx5="http://schemas.microsoft.com/office/drawing/2016/5/11/chartex" xmlns:cx6="http://schemas.microsoft.com/office/drawing/2016/5/12/chartex" xmlns:cx7="http://schemas.microsoft.com/office/drawing/2016/5/13/chartex" xmlns:cx8="http://schemas.microsoft.com/office/drawing/2016/5/14/chartex" xmlns:mc="http://schemas.openxmlformats.org/markup-compatibility/2006" xmlns:o="urn:schemas-microsoft-com:office:office" xmlns:r="http://schemas.openxmlformats.org/officeDocument/2006/relationships" xmlns:m="http://schemas.openxmlformats.org/officeDocument/2006/math" xmlns:v="urn:schemas-microsoft-com:vml" xmlns:wp14="http://schemas.microsoft.com/office/word/2010/wordprocessingDrawing" xmlns:wp="http://schemas.openxmlformats.org/drawingml/2006/wordprocessingDrawing" xmlns:w10="urn:schemas-microsoft-com:office:word" xmlns:w="http://schemas.openxmlformats.org/wordprocessingml/2006/main" xmlns:w14="http://schemas.microsoft.com/office/word/2010/wordml" xmlns:w15="http://schemas.microsoft.com/office/word/2012/wordml" xmlns:w16se="http://schemas.microsoft.com/office/word/2015/wordml/symex" xmlns:wpg="http://schemas.microsoft.com/office/word/2010/wordprocessingGroup" xmlns:wpi="http://schemas.microsoft.com/office/word/2010/wordprocessingInk" xmlns:wne="http://schemas.microsoft.com/office/word/2006/wordml" xmlns:wps="http://schemas.microsoft.com/office/word/2010/wordprocessingShape" mc:Ignorable="w14 w15 w16se wp14">
+  <w:endnote w:type="separator" w:id="-1">
+    <w:p>
+      <w:pPr>
+        <w:spacing w:after="0" w:line="240" w:lineRule="auto"/>
+      </w:pPr>
+      <w:r>
+        <w:separator/>
+      </w:r>
+    </w:p>
+  </w:endnote>
+  <w:endnote w:type="continuationSeparator" w:id="0">
+    <w:p>
+      <w:pPr>
+        <w:spacing w:after="0" w:line="240" w:lineRule="auto"/>
+      </w:pPr>
+      <w:r>
+        <w:continuationSeparator/>
+      </w:r>
+    </w:p>
+  </w:endnote>
+</w:endnotes>
+</file>
+
+<file path=word/footer1.xml><?xml version="1.0" encoding="utf-8"?>
+<w:ftr xmlns:wpc="http://schemas.microsoft.com/office/word/2010/wordprocessingCanvas" xmlns:cx="http://schemas.microsoft.com/office/drawing/2014/chartex" xmlns:cx1="http://schemas.microsoft.com/office/drawing/2015/9/8/chartex" xmlns:cx2="http://schemas.microsoft.com/office/drawing/2015/10/21/chartex" xmlns:cx3="http://schemas.microsoft.com/office/drawing/2016/5/9/chartex" xmlns:cx4="http://schemas.microsoft.com/office/drawing/2016/5/10/chartex" xmlns:cx5="http://schemas.microsoft.com/office/drawing/2016/5/11/chartex" xmlns:cx6="http://schemas.microsoft.com/office/drawing/2016/5/12/chartex" xmlns:cx7="http://schemas.microsoft.com/office/drawing/2016/5/13/chartex" xmlns:cx8="http://schemas.microsoft.com/office/drawing/2016/5/14/chartex" xmlns:mc="http://schemas.openxmlformats.org/markup-compatibility/2006" xmlns:o="urn:schemas-microsoft-com:office:office" xmlns:r="http://schemas.openxmlformats.org/officeDocument/2006/relationships" xmlns:m="http://schemas.openxmlformats.org/officeDocument/2006/math" xmlns:v="urn:schemas-microsoft-com:vml" xmlns:wp14="http://schemas.microsoft.com/office/word/2010/wordprocessingDrawing" xmlns:wp="http://schemas.openxmlformats.org/drawingml/2006/wordprocessingDrawing" xmlns:w10="urn:schemas-microsoft-com:office:word" xmlns:w="http://schemas.openxmlformats.org/wordprocessingml/2006/main" xmlns:w14="http://schemas.microsoft.com/office/word/2010/wordml" xmlns:w15="http://schemas.microsoft.com/office/word/2012/wordml" xmlns:w16se="http://schemas.microsoft.com/office/word/2015/wordml/symex" xmlns:wpg="http://schemas.microsoft.com/office/word/2010/wordprocessingGroup" xmlns:wpi="http://schemas.microsoft.com/office/word/2010/wordprocessingInk" xmlns:wne="http://schemas.microsoft.com/office/word/2006/wordml" xmlns:wps="http://schemas.microsoft.com/office/word/2010/wordprocessingShape" mc:Ignorable="w14 w15 w16se wp14">
+  <w:p>
+    <w:pPr>
+      <w:pStyle w:val="Fuzeile"/>
+    </w:pPr>
+  </w:p>
+</w:ftr>
+</file>
+
+<file path=word/footer2.xml><?xml version="1.0" encoding="utf-8"?>
+<w:ftr xmlns:wpc="http://schemas.microsoft.com/office/word/2010/wordprocessingCanvas" xmlns:cx="http://schemas.microsoft.com/office/drawing/2014/chartex" xmlns:cx1="http://schemas.microsoft.com/office/drawing/2015/9/8/chartex" xmlns:cx2="http://schemas.microsoft.com/office/drawing/2015/10/21/chartex" xmlns:cx3="http://schemas.microsoft.com/office/drawing/2016/5/9/chartex" xmlns:cx4="http://schemas.microsoft.com/office/drawing/2016/5/10/chartex" xmlns:cx5="http://schemas.microsoft.com/office/drawing/2016/5/11/chartex" xmlns:cx6="http://schemas.microsoft.com/office/drawing/2016/5/12/chartex" xmlns:cx7="http://schemas.microsoft.com/office/drawing/2016/5/13/chartex" xmlns:cx8="http://schemas.microsoft.com/office/drawing/2016/5/14/chartex" xmlns:mc="http://schemas.openxmlformats.org/markup-compatibility/2006" xmlns:o="urn:schemas-microsoft-com:office:office" xmlns:r="http://schemas.openxmlformats.org/officeDocument/2006/relationships" xmlns:m="http://schemas.openxmlformats.org/officeDocument/2006/math" xmlns:v="urn:schemas-microsoft-com:vml" xmlns:wp14="http://schemas.microsoft.com/office/word/2010/wordprocessingDrawing" xmlns:wp="http://schemas.openxmlformats.org/drawingml/2006/wordprocessingDrawing" xmlns:w10="urn:schemas-microsoft-com:office:word" xmlns:w="http://schemas.openxmlformats.org/wordprocessingml/2006/main" xmlns:w14="http://schemas.microsoft.com/office/word/2010/wordml" xmlns:w15="http://schemas.microsoft.com/office/word/2012/wordml" xmlns:w16se="http://schemas.microsoft.com/office/word/2015/wordml/symex" xmlns:wpg="http://schemas.microsoft.com/office/word/2010/wordprocessingGroup" xmlns:wpi="http://schemas.microsoft.com/office/word/2010/wordprocessingInk" xmlns:wne="http://schemas.microsoft.com/office/word/2006/wordml" xmlns:wps="http://schemas.microsoft.com/office/word/2010/wordprocessingShape" mc:Ignorable="w14 w15 w16se wp14">
+  <w:p>
+    <w:pPr>
+      <w:pStyle w:val="Fuzeile"/>
+    </w:pPr>
+  </w:p>
+</w:ftr>
+</file>
+
+<file path=word/footer3.xml><?xml version="1.0" encoding="utf-8"?>
+<w:ftr xmlns:wpc="http://schemas.microsoft.com/office/word/2010/wordprocessingCanvas" xmlns:cx="http://schemas.microsoft.com/office/drawing/2014/chartex" xmlns:cx1="http://schemas.microsoft.com/office/drawing/2015/9/8/chartex" xmlns:cx2="http://schemas.microsoft.com/office/drawing/2015/10/21/chartex" xmlns:cx3="http://schemas.microsoft.com/office/drawing/2016/5/9/chartex" xmlns:cx4="http://schemas.microsoft.com/office/drawing/2016/5/10/chartex" xmlns:cx5="http://schemas.microsoft.com/office/drawing/2016/5/11/chartex" xmlns:cx6="http://schemas.microsoft.com/office/drawing/2016/5/12/chartex" xmlns:cx7="http://schemas.microsoft.com/office/drawing/2016/5/13/chartex" xmlns:cx8="http://schemas.microsoft.com/office/drawing/2016/5/14/chartex" xmlns:mc="http://schemas.openxmlformats.org/markup-compatibility/2006" xmlns:o="urn:schemas-microsoft-com:office:office" xmlns:r="http://schemas.openxmlformats.org/officeDocument/2006/relationships" xmlns:m="http://schemas.openxmlformats.org/officeDocument/2006/math" xmlns:v="urn:schemas-microsoft-com:vml" xmlns:wp14="http://schemas.microsoft.com/office/word/2010/wordprocessingDrawing" xmlns:wp="http://schemas.openxmlformats.org/drawingml/2006/wordprocessingDrawing" xmlns:w10="urn:schemas-microsoft-com:office:word" xmlns:w="http://schemas.openxmlformats.org/wordprocessingml/2006/main" xmlns:w14="http://schemas.microsoft.com/office/word/2010/wordml" xmlns:w15="http://schemas.microsoft.com/office/word/2012/wordml" xmlns:w16se="http://schemas.microsoft.com/office/word/2015/wordml/symex" xmlns:wpg="http://schemas.microsoft.com/office/word/2010/wordprocessingGroup" xmlns:wpi="http://schemas.microsoft.com/office/word/2010/wordprocessingInk" xmlns:wne="http://schemas.microsoft.com/office/word/2006/wordml" xmlns:wps="http://schemas.microsoft.com/office/word/2010/wordprocessingShape" mc:Ignorable="w14 w15 w16se wp14">
+  <w:p>
+    <w:pPr>
+      <w:pStyle w:val="Fuzeile"/>
+    </w:pPr>
+  </w:p>
+</w:ftr>
+</file>
+
+<file path=word/footnotes.xml><?xml version="1.0" encoding="utf-8"?>
+<w:footnotes xmlns:wpc="http://schemas.microsoft.com/office/word/2010/wordprocessingCanvas" xmlns:cx="http://schemas.microsoft.com/office/drawing/2014/chartex" xmlns:cx1="http://schemas.microsoft.com/office/drawing/2015/9/8/chartex" xmlns:cx2="http://schemas.microsoft.com/office/drawing/2015/10/21/chartex" xmlns:cx3="http://schemas.microsoft.com/office/drawing/2016/5/9/chartex" xmlns:cx4="http://schemas.microsoft.com/office/drawing/2016/5/10/chartex" xmlns:cx5="http://schemas.microsoft.com/office/drawing/2016/5/11/chartex" xmlns:cx6="http://schemas.microsoft.com/office/drawing/2016/5/12/chartex" xmlns:cx7="http://schemas.microsoft.com/office/drawing/2016/5/13/chartex" xmlns:cx8="http://schemas.microsoft.com/office/drawing/2016/5/14/chartex" xmlns:mc="http://schemas.openxmlformats.org/markup-compatibility/2006" xmlns:o="urn:schemas-microsoft-com:office:office" xmlns:r="http://schemas.openxmlformats.org/officeDocument/2006/relationships" xmlns:m="http://schemas.openxmlformats.org/officeDocument/2006/math" xmlns:v="urn:schemas-microsoft-com:vml" xmlns:wp14="http://schemas.microsoft.com/office/word/2010/wordprocessingDrawing" xmlns:wp="http://schemas.openxmlformats.org/drawingml/2006/wordprocessingDrawing" xmlns:w10="urn:schemas-microsoft-com:office:word" xmlns:w="http://schemas.openxmlformats.org/wordprocessingml/2006/main" xmlns:w14="http://schemas.microsoft.com/office/word/2010/wordml" xmlns:w15="http://schemas.microsoft.com/office/word/2012/wordml" xmlns:w16se="http://schemas.microsoft.com/office/word/2015/wordml/symex" xmlns:wpg="http://schemas.microsoft.com/office/word/2010/wordprocessingGroup" xmlns:wpi="http://schemas.microsoft.com/office/word/2010/wordprocessingInk" xmlns:wne="http://schemas.microsoft.com/office/word/2006/wordml" xmlns:wps="http://schemas.microsoft.com/office/word/2010/wordprocessingShape" mc:Ignorable="w14 w15 w16se wp14">
+  <w:footnote w:type="separator" w:id="-1">
+    <w:p>
+      <w:pPr>
+        <w:spacing w:after="0" w:line="240" w:lineRule="auto"/>
+      </w:pPr>
+      <w:r>
+        <w:separator/>
+      </w:r>
+    </w:p>
+  </w:footnote>
+  <w:footnote w:type="continuationSeparator" w:id="0">
+    <w:p>
+      <w:pPr>
+        <w:spacing w:after="0" w:line="240" w:lineRule="auto"/>
+      </w:pPr>
+      <w:r>
+        <w:continuationSeparator/>
+      </w:r>
+    </w:p>
+  </w:footnote>
+</w:footnotes>
+</file>
+
+<file path=word/header1.xml><?xml version="1.0" encoding="utf-8"?>
+<w:hdr xmlns:wpc="http://schemas.microsoft.com/office/word/2010/wordprocessingCanvas" xmlns:cx="http://schemas.microsoft.com/office/drawing/2014/chartex" xmlns:cx1="http://schemas.microsoft.com/office/drawing/2015/9/8/chartex" xmlns:cx2="http://schemas.microsoft.com/office/drawing/2015/10/21/chartex" xmlns:cx3="http://schemas.microsoft.com/office/drawing/2016/5/9/chartex" xmlns:cx4="http://schemas.microsoft.com/office/drawing/2016/5/10/chartex" xmlns:cx5="http://schemas.microsoft.com/office/drawing/2016/5/11/chartex" xmlns:cx6="http://schemas.microsoft.com/office/drawing/2016/5/12/chartex" xmlns:cx7="http://schemas.microsoft.com/office/drawing/2016/5/13/chartex" xmlns:cx8="http://schemas.microsoft.com/office/drawing/2016/5/14/chartex" xmlns:mc="http://schemas.openxmlformats.org/markup-compatibility/2006" xmlns:o="urn:schemas-microsoft-com:office:office" xmlns:r="http://schemas.openxmlformats.org/officeDocument/2006/relationships" xmlns:m="http://schemas.openxmlformats.org/officeDocument/2006/math" xmlns:v="urn:schemas-microsoft-com:vml" xmlns:wp14="http://schemas.microsoft.com/office/word/2010/wordprocessingDrawing" xmlns:wp="http://schemas.openxmlformats.org/drawingml/2006/wordprocessingDrawing" xmlns:w10="urn:schemas-microsoft-com:office:word" xmlns:w="http://schemas.openxmlformats.org/wordprocessingml/2006/main" xmlns:w14="http://schemas.microsoft.com/office/word/2010/wordml" xmlns:w15="http://schemas.microsoft.com/office/word/2012/wordml" xmlns:w16se="http://schemas.microsoft.com/office/word/2015/wordml/symex" xmlns:wpg="http://schemas.microsoft.com/office/word/2010/wordprocessingGroup" xmlns:wpi="http://schemas.microsoft.com/office/word/2010/wordprocessingInk" xmlns:wne="http://schemas.microsoft.com/office/word/2006/wordml" xmlns:wps="http://schemas.microsoft.com/office/word/2010/wordprocessingShape" mc:Ignorable="w14 w15 w16se wp14">
+  <w:p>
+    <w:pPr>
+      <w:pStyle w:val="Kopfzeile"/>
+    </w:pPr>
+  </w:p>
+</w:hdr>
+</file>
+
+<file path=word/header2.xml><?xml version="1.0" encoding="utf-8"?>
+<w:hdr xmlns:wpc="http://schemas.microsoft.com/office/word/2010/wordprocessingCanvas" xmlns:cx="http://schemas.microsoft.com/office/drawing/2014/chartex" xmlns:cx1="http://schemas.microsoft.com/office/drawing/2015/9/8/chartex" xmlns:cx2="http://schemas.microsoft.com/office/drawing/2015/10/21/chartex" xmlns:cx3="http://schemas.microsoft.com/office/drawing/2016/5/9/chartex" xmlns:cx4="http://schemas.microsoft.com/office/drawing/2016/5/10/chartex" xmlns:cx5="http://schemas.microsoft.com/office/drawing/2016/5/11/chartex" xmlns:cx6="http://schemas.microsoft.com/office/drawing/2016/5/12/chartex" xmlns:cx7="http://schemas.microsoft.com/office/drawing/2016/5/13/chartex" xmlns:cx8="http://schemas.microsoft.com/office/drawing/2016/5/14/chartex" xmlns:mc="http://schemas.openxmlformats.org/markup-compatibility/2006" xmlns:o="urn:schemas-microsoft-com:office:office" xmlns:r="http://schemas.openxmlformats.org/officeDocument/2006/relationships" xmlns:m="http://schemas.openxmlformats.org/officeDocument/2006/math" xmlns:v="urn:schemas-microsoft-com:vml" xmlns:wp14="http://schemas.microsoft.com/office/word/2010/wordprocessingDrawing" xmlns:wp="http://schemas.openxmlformats.org/drawingml/2006/wordprocessingDrawing" xmlns:w10="urn:schemas-microsoft-com:office:word" xmlns:w="http://schemas.openxmlformats.org/wordprocessingml/2006/main" xmlns:w14="http://schemas.microsoft.com/office/word/2010/wordml" xmlns:w15="http://schemas.microsoft.com/office/word/2012/wordml" xmlns:w16se="http://schemas.microsoft.com/office/word/2015/wordml/symex" xmlns:wpg="http://schemas.microsoft.com/office/word/2010/wordprocessingGroup" xmlns:wpi="http://schemas.microsoft.com/office/word/2010/wordprocessingInk" xmlns:wne="http://schemas.microsoft.com/office/word/2006/wordml" xmlns:wps="http://schemas.microsoft.com/office/word/2010/wordprocessingShape" mc:Ignorable="w14 w15 w16se wp14">
+  <w:p>
+    <w:pPr>
+      <w:pStyle w:val="Kopfzeile"/>
+    </w:pPr>
+  </w:p>
+</w:hdr>
+</file>
+
+<file path=word/header3.xml><?xml version="1.0" encoding="utf-8"?>
+<w:hdr xmlns:wpc="http://schemas.microsoft.com/office/word/2010/wordprocessingCanvas" xmlns:cx="http://schemas.microsoft.com/office/drawing/2014/chartex" xmlns:cx1="http://schemas.microsoft.com/office/drawing/2015/9/8/chartex" xmlns:cx2="http://schemas.microsoft.com/office/drawing/2015/10/21/chartex" xmlns:cx3="http://schemas.microsoft.com/office/drawing/2016/5/9/chartex" xmlns:cx4="http://schemas.microsoft.com/office/drawing/2016/5/10/chartex" xmlns:cx5="http://schemas.microsoft.com/office/drawing/2016/5/11/chartex" xmlns:cx6="http://schemas.microsoft.com/office/drawing/2016/5/12/chartex" xmlns:cx7="http://schemas.microsoft.com/office/drawing/2016/5/13/chartex" xmlns:cx8="http://schemas.microsoft.com/office/drawing/2016/5/14/chartex" xmlns:mc="http://schemas.openxmlformats.org/markup-compatibility/2006" xmlns:o="urn:schemas-microsoft-com:office:office" xmlns:r="http://schemas.openxmlformats.org/officeDocument/2006/relationships" xmlns:m="http://schemas.openxmlformats.org/officeDocument/2006/math" xmlns:v="urn:schemas-microsoft-com:vml" xmlns:wp14="http://schemas.microsoft.com/office/word/2010/wordprocessingDrawing" xmlns:wp="http://schemas.openxmlformats.org/drawingml/2006/wordprocessingDrawing" xmlns:w10="urn:schemas-microsoft-com:office:word" xmlns:w="http://schemas.openxmlformats.org/wordprocessingml/2006/main" xmlns:w14="http://schemas.microsoft.com/office/word/2010/wordml" xmlns:w15="http://schemas.microsoft.com/office/word/2012/wordml" xmlns:w16se="http://schemas.microsoft.com/office/word/2015/wordml/symex" xmlns:wpg="http://schemas.microsoft.com/office/word/2010/wordprocessingGroup" xmlns:wpi="http://schemas.microsoft.com/office/word/2010/wordprocessingInk" xmlns:wne="http://schemas.microsoft.com/office/word/2006/wordml" xmlns:wps="http://schemas.microsoft.com/office/word/2010/wordprocessingShape" mc:Ignorable="w14 w15 w16se wp14">
+  <w:p>
+    <w:pPr>
+      <w:pStyle w:val="Kopfzeile"/>
+    </w:pPr>
+  </w:p>
+</w:hdr>
+</file>
+
 <file path=word/numbering.xml><?xml version="1.0" encoding="utf-8"?>
 <w:numbering xmlns:wpc="http://schemas.microsoft.com/office/word/2010/wordprocessingCanvas" xmlns:cx="http://schemas.microsoft.com/office/drawing/2014/chartex" xmlns:cx1="http://schemas.microsoft.com/office/drawing/2015/9/8/chartex" xmlns:cx2="http://schemas.microsoft.com/office/drawing/2015/10/21/chartex" xmlns:cx3="http://schemas.microsoft.com/office/drawing/2016/5/9/chartex" xmlns:cx4="http://schemas.microsoft.com/office/drawing/2016/5/10/chartex" xmlns:cx5="http://schemas.microsoft.com/office/drawing/2016/5/11/chartex" xmlns:cx6="http://schemas.microsoft.com/office/drawing/2016/5/12/chartex" xmlns:cx7="http://schemas.microsoft.com/office/drawing/2016/5/13/chartex" xmlns:cx8="http://schemas.microsoft.com/office/drawing/2016/5/14/chartex" xmlns:mc="http://schemas.openxmlformats.org/markup-compatibility/2006" xmlns:o="urn:schemas-microsoft-com:office:office" xmlns:r="http://schemas.openxmlformats.org/officeDocument/2006/relationships" xmlns:m="http://schemas.openxmlformats.org/officeDocument/2006/math" xmlns:v="urn:schemas-microsoft-com:vml" xmlns:wp14="http://schemas.microsoft.com/office/word/2010/wordprocessingDrawing" xmlns:wp="http://schemas.openxmlformats.org/drawingml/2006/wordprocessingDrawing" xmlns:w10="urn:schemas-microsoft-com:office:word" xmlns:w="http://schemas.openxmlformats.org/wordprocessingml/2006/main" xmlns:w14="http://schemas.microsoft.com/office/word/2010/wordml" xmlns:w15="http://schemas.microsoft.com/office/word/2012/wordml" xmlns:w16se="http://schemas.microsoft.com/office/word/2015/wordml/symex" xmlns:wpg="http://schemas.microsoft.com/office/word/2010/wordprocessingGroup" xmlns:wpi="http://schemas.microsoft.com/office/word/2010/wordprocessingInk" xmlns:wne="http://schemas.microsoft.com/office/word/2006/wordml" xmlns:wps="http://schemas.microsoft.com/office/word/2010/wordprocessingShape" mc:Ignorable="w14 w15 w16se wp14">
   <w:abstractNum w:abstractNumId="0" w15:restartNumberingAfterBreak="0">
@@ -301,8 +739,124 @@
       </w:rPr>
     </w:lvl>
   </w:abstractNum>
+  <w:abstractNum w:abstractNumId="1" w15:restartNumberingAfterBreak="0">
+    <w:nsid w:val="2B870533"/>
+    <w:multiLevelType w:val="hybridMultilevel"/>
+    <w:tmpl w:val="32C4FDAA"/>
+    <w:lvl w:ilvl="0" w:tplc="04070001">
+      <w:start w:val="1"/>
+      <w:numFmt w:val="bullet"/>
+      <w:lvlText w:val=""/>
+      <w:lvlJc w:val="left"/>
+      <w:pPr>
+        <w:ind w:left="720" w:hanging="360"/>
+      </w:pPr>
+      <w:rPr>
+        <w:rFonts w:ascii="Symbol" w:hAnsi="Symbol" w:hint="default"/>
+      </w:rPr>
+    </w:lvl>
+    <w:lvl w:ilvl="1" w:tplc="04070003" w:tentative="1">
+      <w:start w:val="1"/>
+      <w:numFmt w:val="bullet"/>
+      <w:lvlText w:val="o"/>
+      <w:lvlJc w:val="left"/>
+      <w:pPr>
+        <w:ind w:left="1440" w:hanging="360"/>
+      </w:pPr>
+      <w:rPr>
+        <w:rFonts w:ascii="Courier New" w:hAnsi="Courier New" w:cs="Courier New" w:hint="default"/>
+      </w:rPr>
+    </w:lvl>
+    <w:lvl w:ilvl="2" w:tplc="04070005" w:tentative="1">
+      <w:start w:val="1"/>
+      <w:numFmt w:val="bullet"/>
+      <w:lvlText w:val=""/>
+      <w:lvlJc w:val="left"/>
+      <w:pPr>
+        <w:ind w:left="2160" w:hanging="360"/>
+      </w:pPr>
+      <w:rPr>
+        <w:rFonts w:ascii="Wingdings" w:hAnsi="Wingdings" w:hint="default"/>
+      </w:rPr>
+    </w:lvl>
+    <w:lvl w:ilvl="3" w:tplc="04070001" w:tentative="1">
+      <w:start w:val="1"/>
+      <w:numFmt w:val="bullet"/>
+      <w:lvlText w:val=""/>
+      <w:lvlJc w:val="left"/>
+      <w:pPr>
+        <w:ind w:left="2880" w:hanging="360"/>
+      </w:pPr>
+      <w:rPr>
+        <w:rFonts w:ascii="Symbol" w:hAnsi="Symbol" w:hint="default"/>
+      </w:rPr>
+    </w:lvl>
+    <w:lvl w:ilvl="4" w:tplc="04070003" w:tentative="1">
+      <w:start w:val="1"/>
+      <w:numFmt w:val="bullet"/>
+      <w:lvlText w:val="o"/>
+      <w:lvlJc w:val="left"/>
+      <w:pPr>
+        <w:ind w:left="3600" w:hanging="360"/>
+      </w:pPr>
+      <w:rPr>
+        <w:rFonts w:ascii="Courier New" w:hAnsi="Courier New" w:cs="Courier New" w:hint="default"/>
+      </w:rPr>
+    </w:lvl>
+    <w:lvl w:ilvl="5" w:tplc="04070005" w:tentative="1">
+      <w:start w:val="1"/>
+      <w:numFmt w:val="bullet"/>
+      <w:lvlText w:val=""/>
+      <w:lvlJc w:val="left"/>
+      <w:pPr>
+        <w:ind w:left="4320" w:hanging="360"/>
+      </w:pPr>
+      <w:rPr>
+        <w:rFonts w:ascii="Wingdings" w:hAnsi="Wingdings" w:hint="default"/>
+      </w:rPr>
+    </w:lvl>
+    <w:lvl w:ilvl="6" w:tplc="04070001" w:tentative="1">
+      <w:start w:val="1"/>
+      <w:numFmt w:val="bullet"/>
+      <w:lvlText w:val=""/>
+      <w:lvlJc w:val="left"/>
+      <w:pPr>
+        <w:ind w:left="5040" w:hanging="360"/>
+      </w:pPr>
+      <w:rPr>
+        <w:rFonts w:ascii="Symbol" w:hAnsi="Symbol" w:hint="default"/>
+      </w:rPr>
+    </w:lvl>
+    <w:lvl w:ilvl="7" w:tplc="04070003" w:tentative="1">
+      <w:start w:val="1"/>
+      <w:numFmt w:val="bullet"/>
+      <w:lvlText w:val="o"/>
+      <w:lvlJc w:val="left"/>
+      <w:pPr>
+        <w:ind w:left="5760" w:hanging="360"/>
+      </w:pPr>
+      <w:rPr>
+        <w:rFonts w:ascii="Courier New" w:hAnsi="Courier New" w:cs="Courier New" w:hint="default"/>
+      </w:rPr>
+    </w:lvl>
+    <w:lvl w:ilvl="8" w:tplc="04070005" w:tentative="1">
+      <w:start w:val="1"/>
+      <w:numFmt w:val="bullet"/>
+      <w:lvlText w:val=""/>
+      <w:lvlJc w:val="left"/>
+      <w:pPr>
+        <w:ind w:left="6480" w:hanging="360"/>
+      </w:pPr>
+      <w:rPr>
+        <w:rFonts w:ascii="Wingdings" w:hAnsi="Wingdings" w:hint="default"/>
+      </w:rPr>
+    </w:lvl>
+  </w:abstractNum>
   <w:num w:numId="1">
     <w:abstractNumId w:val="0"/>
+  </w:num>
+  <w:num w:numId="2">
+    <w:abstractNumId w:val="1"/>
   </w:num>
 </w:numbering>
 </file>
@@ -742,6 +1296,50 @@
       <w:contextualSpacing/>
     </w:pPr>
   </w:style>
+  <w:style w:type="paragraph" w:styleId="Kopfzeile">
+    <w:name w:val="header"/>
+    <w:basedOn w:val="Standard"/>
+    <w:link w:val="KopfzeileZchn"/>
+    <w:uiPriority w:val="99"/>
+    <w:unhideWhenUsed/>
+    <w:rsid w:val="00B2241A"/>
+    <w:pPr>
+      <w:tabs>
+        <w:tab w:val="center" w:pos="4536"/>
+        <w:tab w:val="right" w:pos="9072"/>
+      </w:tabs>
+      <w:spacing w:after="0" w:line="240" w:lineRule="auto"/>
+    </w:pPr>
+  </w:style>
+  <w:style w:type="character" w:customStyle="1" w:styleId="KopfzeileZchn">
+    <w:name w:val="Kopfzeile Zchn"/>
+    <w:basedOn w:val="Absatz-Standardschriftart"/>
+    <w:link w:val="Kopfzeile"/>
+    <w:uiPriority w:val="99"/>
+    <w:rsid w:val="00B2241A"/>
+  </w:style>
+  <w:style w:type="paragraph" w:styleId="Fuzeile">
+    <w:name w:val="footer"/>
+    <w:basedOn w:val="Standard"/>
+    <w:link w:val="FuzeileZchn"/>
+    <w:uiPriority w:val="99"/>
+    <w:unhideWhenUsed/>
+    <w:rsid w:val="00B2241A"/>
+    <w:pPr>
+      <w:tabs>
+        <w:tab w:val="center" w:pos="4536"/>
+        <w:tab w:val="right" w:pos="9072"/>
+      </w:tabs>
+      <w:spacing w:after="0" w:line="240" w:lineRule="auto"/>
+    </w:pPr>
+  </w:style>
+  <w:style w:type="character" w:customStyle="1" w:styleId="FuzeileZchn">
+    <w:name w:val="Fußzeile Zchn"/>
+    <w:basedOn w:val="Absatz-Standardschriftart"/>
+    <w:link w:val="Fuzeile"/>
+    <w:uiPriority w:val="99"/>
+    <w:rsid w:val="00B2241A"/>
+  </w:style>
 </w:styles>
 </file>
 

</xml_diff>